<commit_message>
more effiecient and ats friendly, added project, simplified skills section, made text larger
</commit_message>
<xml_diff>
--- a/Ali Mohsin.docx
+++ b/Ali Mohsin.docx
@@ -496,13 +496,29 @@
         <w:pStyle w:val="ListParagraph"/>
       </w:pPr>
       <w:r>
-        <w:t>Collaborated with cross-functional teams using Agile methodologies to architect</w:t>
-      </w:r>
-      <w:r>
-        <w:t xml:space="preserve"> an</w:t>
-      </w:r>
-      <w:r>
-        <w:t xml:space="preserve"> enterprise mobile application</w:t>
+        <w:t>Collaborated on development of an enterprise native mobile application (iOS/Android), working with cross-functional Agile teams to deliver an AI-powered HR assistant and real-time CMS for 500+ employees.</w:t>
+      </w:r>
+    </w:p>
+    <w:p>
+      <w:pPr>
+        <w:pStyle w:val="ListParagraph"/>
+      </w:pPr>
+      <w:r>
+        <w:t xml:space="preserve">Built a headless Strapi CMS (Strapi Cloud + PostgreSQL) that automated JSON ingestion workflows and optimized data pipelines, </w:t>
+      </w:r>
+      <w:r>
+        <w:t xml:space="preserve">streamlining </w:t>
+      </w:r>
+      <w:r>
+        <w:t>content management processes.</w:t>
+      </w:r>
+    </w:p>
+    <w:p>
+      <w:pPr>
+        <w:pStyle w:val="ListParagraph"/>
+      </w:pPr>
+      <w:r>
+        <w:t>Built REST APIs with role-based permissions and integrated Azure AD SSO for secure authentication</w:t>
       </w:r>
       <w:r>
         <w:t>.</w:t>
@@ -513,13 +529,16 @@
         <w:pStyle w:val="ListParagraph"/>
       </w:pPr>
       <w:r>
-        <w:t>Delivered an AI-powered HR assistant and real-time content management system to 500+ internal users across iOS and Android</w:t>
-      </w:r>
-      <w:r>
-        <w:t xml:space="preserve"> </w:t>
-      </w:r>
-      <w:r>
-        <w:t>platforms.</w:t>
+        <w:t>Implemented F</w:t>
+      </w:r>
+      <w:r>
+        <w:t>irebas</w:t>
+      </w:r>
+      <w:r>
+        <w:t>e Messaging for React Native delivery, reducing management overhead by 60%</w:t>
+      </w:r>
+      <w:r>
+        <w:t>.</w:t>
       </w:r>
     </w:p>
     <w:p>
@@ -527,49 +546,15 @@
         <w:pStyle w:val="ListParagraph"/>
       </w:pPr>
       <w:r>
-        <w:t>Engineered a headless Strapi CMS on Strapi Cloud with a PostgreSQL backend, optimizing automated JSON-driven content ingestion</w:t>
-      </w:r>
-      <w:r>
-        <w:t xml:space="preserve"> </w:t>
-      </w:r>
-      <w:r>
-        <w:t>and data pipeline processes.</w:t>
-      </w:r>
-    </w:p>
-    <w:p>
-      <w:pPr>
-        <w:pStyle w:val="ListParagraph"/>
-      </w:pPr>
-      <w:r>
-        <w:t>Built REST APIs with role-based permissions and integrated Azure AD SSO for secure authentication</w:t>
-      </w:r>
-      <w:r>
-        <w:t>.</w:t>
-      </w:r>
-    </w:p>
-    <w:p>
-      <w:pPr>
-        <w:pStyle w:val="ListParagraph"/>
-      </w:pPr>
-      <w:r>
-        <w:t>Implemented F</w:t>
-      </w:r>
-      <w:r>
-        <w:t>irebas</w:t>
-      </w:r>
-      <w:r>
-        <w:t>e Messaging for React Native delivery, reducing management overhead by 60%</w:t>
-      </w:r>
-      <w:r>
-        <w:t>.</w:t>
-      </w:r>
-    </w:p>
-    <w:p>
-      <w:pPr>
-        <w:pStyle w:val="ListParagraph"/>
-      </w:pPr>
-      <w:r>
-        <w:t>Designed a code modernization platform blueprint (FastAPI, LangChain, OpenAI API) integrating Qdrant vector DB and Tree-sitter parsing, with workflows for automated user stories, unit tests, and microservice templates—projecting up to 80% reduction in analysis time.</w:t>
+        <w:t>Designed a code modernization platform blueprint (</w:t>
+      </w:r>
+      <w:proofErr w:type="spellStart"/>
+      <w:r>
+        <w:t>FastAPI</w:t>
+      </w:r>
+      <w:proofErr w:type="spellEnd"/>
+      <w:r>
+        <w:t>, LangChain, OpenAI API) integrating Qdrant vector DB and Tree-sitter parsing, with workflows for automated user stories, unit tests, and microservice templates projecting up to 80% reduction in analysis time.</w:t>
       </w:r>
     </w:p>
     <w:p>
@@ -653,180 +638,541 @@
     <w:p>
       <w:pPr>
         <w:pStyle w:val="ListParagraph"/>
-        <w:rPr>
-          <w:rFonts w:ascii="Aptos" w:hAnsi="Aptos" w:cs="CMU Serif"/>
-        </w:rPr>
-      </w:pPr>
-      <w:r>
-        <w:rPr>
-          <w:noProof/>
-        </w:rPr>
-        <w:t>Collaborated</w:t>
-      </w:r>
-      <w:r>
-        <w:rPr>
-          <w:w w:val="89"/>
-        </w:rPr>
+      </w:pPr>
+      <w:r>
+        <w:t>Collaborated with a team using Agile methodologies to develop an AI-driven basketball training platform</w:t>
+      </w:r>
+      <w:r>
+        <w:t>.</w:t>
+      </w:r>
+      <w:r>
         <w:t xml:space="preserve"> </w:t>
       </w:r>
-      <w:r>
-        <w:rPr>
-          <w:noProof/>
-        </w:rPr>
-        <w:t>with</w:t>
-      </w:r>
-      <w:r>
-        <w:rPr>
-          <w:w w:val="89"/>
-        </w:rPr>
+    </w:p>
+    <w:p>
+      <w:pPr>
+        <w:pStyle w:val="ListParagraph"/>
+      </w:pPr>
+      <w:r>
+        <w:t>Delivered real-time insights to 100+ coaches and dozens of schools nationwide, enhancing performance tracking for 15,000+ athletes</w:t>
+      </w:r>
+      <w:r>
+        <w:t>.</w:t>
+      </w:r>
+    </w:p>
+    <w:p>
+      <w:pPr>
+        <w:pStyle w:val="ListParagraph"/>
+      </w:pPr>
+      <w:r>
+        <w:t xml:space="preserve">Engineered a pose detection system utilizing YOLOv8 and </w:t>
+      </w:r>
+      <w:r>
+        <w:t xml:space="preserve">Google </w:t>
+      </w:r>
+      <w:r>
+        <w:t>MediaPipe, deployed on AWS EC2 for scalable processing</w:t>
+      </w:r>
+      <w:r>
+        <w:t>.</w:t>
+      </w:r>
+    </w:p>
+    <w:p>
+      <w:pPr>
+        <w:pStyle w:val="ListParagraph"/>
+      </w:pPr>
+      <w:r>
+        <w:t>Automated dataset annotation for 2 million frames, streamlining data cleaning and preprocessing workflows to improve accuracy by</w:t>
+      </w:r>
+      <w:r>
         <w:t xml:space="preserve"> </w:t>
       </w:r>
       <w:r>
-        <w:rPr>
-          <w:noProof/>
-        </w:rPr>
-        <w:t>a</w:t>
-      </w:r>
-      <w:r>
-        <w:rPr>
-          <w:w w:val="89"/>
-        </w:rPr>
+        <w:t>30% and scalability by 50%.</w:t>
+      </w:r>
+    </w:p>
+    <w:p>
+      <w:pPr>
+        <w:pStyle w:val="ListParagraph"/>
+      </w:pPr>
+      <w:r>
+        <w:t xml:space="preserve">Developed a financial analysis tool, </w:t>
+      </w:r>
+      <w:r>
+        <w:t>performed data wrangling</w:t>
+      </w:r>
+      <w:r>
         <w:t xml:space="preserve"> </w:t>
       </w:r>
       <w:r>
-        <w:rPr>
-          <w:noProof/>
-        </w:rPr>
-        <w:t>team</w:t>
-      </w:r>
-      <w:r>
-        <w:rPr>
-          <w:w w:val="89"/>
-        </w:rPr>
+        <w:t xml:space="preserve">techniques to </w:t>
+      </w:r>
+      <w:r>
+        <w:t>standardiz</w:t>
+      </w:r>
+      <w:r>
+        <w:t>e</w:t>
+      </w:r>
+      <w:r>
+        <w:t xml:space="preserve"> metrics </w:t>
+      </w:r>
+      <w:r>
+        <w:t>of</w:t>
+      </w:r>
+      <w:r>
+        <w:t xml:space="preserve"> 156 companies with NumPy and Pandas</w:t>
+      </w:r>
+      <w:r>
         <w:t xml:space="preserve"> </w:t>
       </w:r>
       <w:r>
-        <w:rPr>
-          <w:noProof/>
-        </w:rPr>
-        <w:t>using</w:t>
-      </w:r>
-      <w:r>
-        <w:rPr>
-          <w:w w:val="89"/>
-        </w:rPr>
+        <w:t>for exploratory data</w:t>
+      </w:r>
+      <w:r>
         <w:t xml:space="preserve"> </w:t>
       </w:r>
       <w:r>
-        <w:rPr>
-          <w:noProof/>
-        </w:rPr>
-        <w:t>Agile</w:t>
-      </w:r>
-      <w:r>
-        <w:rPr>
-          <w:w w:val="89"/>
-        </w:rPr>
+        <w:t>analysis</w:t>
+      </w:r>
+      <w:r>
+        <w:t xml:space="preserve"> (EDA)</w:t>
+      </w:r>
+      <w:r>
+        <w:t xml:space="preserve"> and data visualization</w:t>
+      </w:r>
+      <w:r>
+        <w:t>.</w:t>
+      </w:r>
+    </w:p>
+    <w:p>
+      <w:pPr>
+        <w:pStyle w:val="ListParagraph"/>
+      </w:pPr>
+      <w:r>
+        <w:t xml:space="preserve">Formulated an image enhancement pipeline using AWS S3, Pillow, and Canny edge detection, reducing false positives by </w:t>
+      </w:r>
+      <w:r>
+        <w:t xml:space="preserve">approximately </w:t>
+      </w:r>
+      <w:r>
+        <w:t>94%</w:t>
+      </w:r>
+      <w:r>
+        <w:t>.</w:t>
+      </w:r>
+    </w:p>
+    <w:p>
+      <w:pPr>
+        <w:pStyle w:val="Heading1"/>
+      </w:pPr>
+      <w:r>
+        <w:t>Projects</w:t>
+      </w:r>
+    </w:p>
+    <w:p>
+      <w:pPr>
+        <w:pStyle w:val="Heading2"/>
+      </w:pPr>
+      <w:r>
+        <w:t>CTO of Pre-Health Association</w:t>
+      </w:r>
+      <w:r>
+        <w:t xml:space="preserve"> (</w:t>
+      </w:r>
+      <w:hyperlink r:id="rId11" w:history="1">
+        <w:r>
+          <w:rPr>
+            <w:rStyle w:val="Hyperlink"/>
+          </w:rPr>
+          <w:t>visi</w:t>
+        </w:r>
+        <w:r>
+          <w:rPr>
+            <w:rStyle w:val="Hyperlink"/>
+          </w:rPr>
+          <w:t>t</w:t>
+        </w:r>
+        <w:r>
+          <w:rPr>
+            <w:rStyle w:val="Hyperlink"/>
+          </w:rPr>
+          <w:t xml:space="preserve"> it!</w:t>
+        </w:r>
+      </w:hyperlink>
+      <w:r>
+        <w:t>)</w:t>
+      </w:r>
+      <w:r>
         <w:t xml:space="preserve"> </w:t>
       </w:r>
       <w:r>
         <w:rPr>
-          <w:noProof/>
-        </w:rPr>
-        <w:t>methodologies</w:t>
-      </w:r>
-      <w:r>
-        <w:rPr>
-          <w:w w:val="89"/>
-        </w:rPr>
+          <w:b w:val="0"/>
+          <w:bCs w:val="0"/>
+          <w:szCs w:val="20"/>
+        </w:rPr>
+        <w:t xml:space="preserve">| </w:t>
+      </w:r>
+      <w:r>
+        <w:rPr>
+          <w:rStyle w:val="Heading3Char"/>
+          <w:rFonts w:asciiTheme="minorHAnsi" w:hAnsiTheme="minorHAnsi" w:cstheme="minorHAnsi"/>
+          <w:b w:val="0"/>
+          <w:bCs w:val="0"/>
+          <w:sz w:val="18"/>
+          <w:szCs w:val="16"/>
+        </w:rPr>
+        <w:t>T3 Stack (N</w:t>
+      </w:r>
+      <w:r>
+        <w:rPr>
+          <w:rStyle w:val="Heading3Char"/>
+          <w:rFonts w:asciiTheme="minorHAnsi" w:hAnsiTheme="minorHAnsi" w:cstheme="minorHAnsi"/>
+          <w:b w:val="0"/>
+          <w:bCs w:val="0"/>
+          <w:sz w:val="18"/>
+          <w:szCs w:val="16"/>
+        </w:rPr>
+        <w:t>ext.js, TypeScript, Tailwind CSS</w:t>
+      </w:r>
+      <w:r>
+        <w:rPr>
+          <w:rStyle w:val="Heading3Char"/>
+          <w:rFonts w:asciiTheme="minorHAnsi" w:hAnsiTheme="minorHAnsi" w:cstheme="minorHAnsi"/>
+          <w:b w:val="0"/>
+          <w:bCs w:val="0"/>
+          <w:sz w:val="18"/>
+          <w:szCs w:val="16"/>
+        </w:rPr>
+        <w:t>)</w:t>
+      </w:r>
+      <w:r>
+        <w:rPr>
+          <w:rStyle w:val="Heading3Char"/>
+          <w:rFonts w:asciiTheme="minorHAnsi" w:hAnsiTheme="minorHAnsi" w:cstheme="minorHAnsi"/>
+          <w:b w:val="0"/>
+          <w:bCs w:val="0"/>
+          <w:sz w:val="18"/>
+          <w:szCs w:val="16"/>
+        </w:rPr>
+        <w:t>,</w:t>
+      </w:r>
+      <w:r>
+        <w:rPr>
+          <w:rStyle w:val="Heading3Char"/>
+          <w:rFonts w:asciiTheme="minorHAnsi" w:hAnsiTheme="minorHAnsi" w:cstheme="minorHAnsi"/>
+          <w:b w:val="0"/>
+          <w:bCs w:val="0"/>
+          <w:sz w:val="18"/>
+          <w:szCs w:val="16"/>
+        </w:rPr>
+        <w:t xml:space="preserve"> Vercel,</w:t>
+      </w:r>
+      <w:r>
+        <w:rPr>
+          <w:rStyle w:val="Heading3Char"/>
+          <w:rFonts w:asciiTheme="minorHAnsi" w:hAnsiTheme="minorHAnsi" w:cstheme="minorHAnsi"/>
+          <w:b w:val="0"/>
+          <w:bCs w:val="0"/>
+          <w:sz w:val="18"/>
+          <w:szCs w:val="16"/>
+        </w:rPr>
+        <w:t xml:space="preserve"> Spline 3D</w:t>
+      </w:r>
+    </w:p>
+    <w:p>
+      <w:pPr>
+        <w:pStyle w:val="ListParagraph"/>
+      </w:pPr>
+      <w:r>
+        <w:t xml:space="preserve">Developed PHG Association website </w:t>
+      </w:r>
+      <w:r>
+        <w:t xml:space="preserve">as </w:t>
+      </w:r>
+      <w:r>
+        <w:t>CTO, creating intuitive user experiences and modern interfaces serving 50+ students</w:t>
+      </w:r>
+    </w:p>
+    <w:p>
+      <w:pPr>
+        <w:pStyle w:val="Heading2"/>
+        <w:rPr>
+          <w:szCs w:val="20"/>
+        </w:rPr>
+      </w:pPr>
+      <w:r>
+        <w:t>Street2Elite Football Academy Platform</w:t>
+      </w:r>
+      <w:r>
+        <w:t xml:space="preserve"> (</w:t>
+      </w:r>
+      <w:r>
+        <w:t>In development</w:t>
+      </w:r>
+      <w:r>
+        <w:t>)</w:t>
+      </w:r>
+      <w:r>
+        <w:rPr>
+          <w:b w:val="0"/>
+          <w:bCs w:val="0"/>
+        </w:rPr>
+        <w:t xml:space="preserve"> | </w:t>
+      </w:r>
+      <w:r>
+        <w:rPr>
+          <w:b w:val="0"/>
+          <w:bCs w:val="0"/>
+          <w:i/>
+          <w:iCs/>
+        </w:rPr>
+        <w:t xml:space="preserve">Next.js, TypeScript, </w:t>
+      </w:r>
+      <w:proofErr w:type="spellStart"/>
+      <w:r>
+        <w:rPr>
+          <w:b w:val="0"/>
+          <w:bCs w:val="0"/>
+          <w:i/>
+          <w:iCs/>
+        </w:rPr>
+        <w:t>Supabase</w:t>
+      </w:r>
+      <w:proofErr w:type="spellEnd"/>
+      <w:r>
+        <w:rPr>
+          <w:b w:val="0"/>
+          <w:bCs w:val="0"/>
+          <w:i/>
+          <w:iCs/>
+        </w:rPr>
+        <w:t>, Tailwind CSS</w:t>
+      </w:r>
+    </w:p>
+    <w:p>
+      <w:pPr>
+        <w:pStyle w:val="ListParagraph"/>
+      </w:pPr>
+      <w:r>
+        <w:t>Engineered full-stack football academy platform with real-time booking system, role-based authentication, and automated session management</w:t>
+      </w:r>
+    </w:p>
+    <w:p>
+      <w:pPr>
+        <w:pStyle w:val="ListParagraph"/>
+      </w:pPr>
+      <w:r>
+        <w:t>Built responsive admin dashboard with calendar integration and payment processing, streamlining operations for coaches and parents</w:t>
+      </w:r>
+    </w:p>
+    <w:p>
+      <w:pPr>
+        <w:pStyle w:val="Heading2"/>
+      </w:pPr>
+      <w:r>
+        <w:t>StartHub</w:t>
+      </w:r>
+      <w:r>
+        <w:t xml:space="preserve"> (In development)</w:t>
+      </w:r>
+      <w:r>
         <w:t xml:space="preserve"> </w:t>
       </w:r>
       <w:r>
         <w:rPr>
-          <w:noProof/>
-        </w:rPr>
-        <w:t>to</w:t>
-      </w:r>
-      <w:r>
-        <w:rPr>
-          <w:w w:val="89"/>
-        </w:rPr>
+          <w:b w:val="0"/>
+          <w:bCs w:val="0"/>
+          <w:szCs w:val="20"/>
+        </w:rPr>
+        <w:t xml:space="preserve">| </w:t>
+      </w:r>
+      <w:r>
+        <w:rPr>
+          <w:rStyle w:val="Heading3Char"/>
+          <w:rFonts w:asciiTheme="minorHAnsi" w:hAnsiTheme="minorHAnsi" w:cstheme="minorHAnsi"/>
+          <w:b w:val="0"/>
+          <w:bCs w:val="0"/>
+          <w:sz w:val="18"/>
+          <w:szCs w:val="16"/>
+        </w:rPr>
+        <w:t>Next.js</w:t>
+      </w:r>
+      <w:r>
+        <w:rPr>
+          <w:rStyle w:val="Heading3Char"/>
+          <w:rFonts w:asciiTheme="minorHAnsi" w:hAnsiTheme="minorHAnsi" w:cstheme="minorHAnsi"/>
+          <w:b w:val="0"/>
+          <w:bCs w:val="0"/>
+          <w:sz w:val="18"/>
+          <w:szCs w:val="16"/>
+        </w:rPr>
+        <w:t>, Node.js, MongoDB, Express</w:t>
+      </w:r>
+    </w:p>
+    <w:p>
+      <w:pPr>
+        <w:pStyle w:val="ListParagraph"/>
+      </w:pPr>
+      <w:r>
+        <w:t>Designing a modern collaboration platform where college students and early-stage founders can pitch ideas, discover projects, and build teams.</w:t>
+      </w:r>
+    </w:p>
+    <w:p>
+      <w:pPr>
+        <w:pStyle w:val="Heading2"/>
+      </w:pPr>
+      <w:r>
+        <w:t xml:space="preserve">Stock </w:t>
+      </w:r>
+      <w:r>
+        <w:t>Guru</w:t>
+      </w:r>
+      <w:r>
         <w:t xml:space="preserve"> </w:t>
       </w:r>
       <w:r>
         <w:rPr>
-          <w:noProof/>
-        </w:rPr>
-        <w:t>develop</w:t>
-      </w:r>
-      <w:r>
-        <w:rPr>
-          <w:w w:val="89"/>
-        </w:rPr>
+          <w:szCs w:val="20"/>
+        </w:rPr>
+        <w:t xml:space="preserve">| </w:t>
+      </w:r>
+      <w:r>
+        <w:rPr>
+          <w:rStyle w:val="Heading3Char"/>
+          <w:rFonts w:asciiTheme="minorHAnsi" w:hAnsiTheme="minorHAnsi" w:cstheme="minorHAnsi"/>
+          <w:b w:val="0"/>
+          <w:bCs w:val="0"/>
+          <w:sz w:val="18"/>
+          <w:szCs w:val="16"/>
+        </w:rPr>
+        <w:t xml:space="preserve">Node.js, </w:t>
+      </w:r>
+      <w:proofErr w:type="spellStart"/>
+      <w:r>
+        <w:rPr>
+          <w:rStyle w:val="Heading3Char"/>
+          <w:rFonts w:asciiTheme="minorHAnsi" w:hAnsiTheme="minorHAnsi" w:cstheme="minorHAnsi"/>
+          <w:b w:val="0"/>
+          <w:bCs w:val="0"/>
+          <w:sz w:val="18"/>
+          <w:szCs w:val="16"/>
+        </w:rPr>
+        <w:t>FastAPI</w:t>
+      </w:r>
+      <w:proofErr w:type="spellEnd"/>
+      <w:r>
+        <w:rPr>
+          <w:rStyle w:val="Heading3Char"/>
+          <w:rFonts w:asciiTheme="minorHAnsi" w:hAnsiTheme="minorHAnsi" w:cstheme="minorHAnsi"/>
+          <w:b w:val="0"/>
+          <w:bCs w:val="0"/>
+          <w:sz w:val="18"/>
+          <w:szCs w:val="16"/>
+        </w:rPr>
+        <w:t>, React Native, Expo</w:t>
+      </w:r>
+    </w:p>
+    <w:p>
+      <w:pPr>
+        <w:pStyle w:val="ListParagraph"/>
+      </w:pPr>
+      <w:r>
+        <w:t>Built financial analysis app using Alpha Vantage API with technical indicators (RSI, MA50/200) and sentiment analysis</w:t>
+      </w:r>
+    </w:p>
+    <w:p>
+      <w:pPr>
+        <w:pStyle w:val="Heading2"/>
+        <w:rPr>
+          <w:szCs w:val="20"/>
+        </w:rPr>
+      </w:pPr>
+      <w:r>
+        <w:t>BEIGHT</w:t>
+      </w:r>
+      <w:r>
+        <w:t xml:space="preserve"> Workout App</w:t>
+      </w:r>
+      <w:r>
+        <w:t xml:space="preserve"> (on pause)</w:t>
+      </w:r>
+      <w:r>
         <w:t xml:space="preserve"> </w:t>
       </w:r>
       <w:r>
         <w:rPr>
-          <w:noProof/>
-        </w:rPr>
-        <w:t>an</w:t>
-      </w:r>
-      <w:r>
-        <w:rPr>
-          <w:w w:val="89"/>
-        </w:rPr>
-        <w:t xml:space="preserve"> </w:t>
-      </w:r>
-      <w:r>
-        <w:rPr>
-          <w:noProof/>
-        </w:rPr>
-        <w:t>AI-driven</w:t>
-      </w:r>
-      <w:r>
-        <w:rPr>
-          <w:w w:val="89"/>
-        </w:rPr>
-        <w:t xml:space="preserve"> </w:t>
-      </w:r>
-      <w:r>
-        <w:rPr>
-          <w:noProof/>
-        </w:rPr>
-        <w:t>basketball</w:t>
-      </w:r>
-      <w:r>
-        <w:rPr>
-          <w:w w:val="89"/>
-        </w:rPr>
-        <w:t xml:space="preserve"> </w:t>
-      </w:r>
-      <w:r>
-        <w:rPr>
-          <w:noProof/>
-        </w:rPr>
-        <w:t>training</w:t>
-      </w:r>
-      <w:r>
-        <w:rPr>
-          <w:w w:val="89"/>
-        </w:rPr>
-        <w:t xml:space="preserve"> </w:t>
-      </w:r>
-      <w:r>
-        <w:rPr>
-          <w:noProof/>
-        </w:rPr>
-        <w:t>platform</w:t>
-      </w:r>
-      <w:r>
-        <w:rPr>
-          <w:w w:val="89"/>
-        </w:rPr>
-        <w:t>.</w:t>
-      </w:r>
-      <w:r>
-        <w:t xml:space="preserve"> </w:t>
+          <w:b w:val="0"/>
+          <w:bCs w:val="0"/>
+          <w:szCs w:val="20"/>
+        </w:rPr>
+        <w:t xml:space="preserve">| </w:t>
+      </w:r>
+      <w:r>
+        <w:rPr>
+          <w:rStyle w:val="Heading3Char"/>
+          <w:rFonts w:asciiTheme="minorHAnsi" w:hAnsiTheme="minorHAnsi" w:cstheme="minorHAnsi"/>
+          <w:b w:val="0"/>
+          <w:bCs w:val="0"/>
+          <w:sz w:val="18"/>
+          <w:szCs w:val="16"/>
+        </w:rPr>
+        <w:t xml:space="preserve">React Native, </w:t>
+      </w:r>
+      <w:r>
+        <w:rPr>
+          <w:rStyle w:val="Heading3Char"/>
+          <w:rFonts w:asciiTheme="minorHAnsi" w:hAnsiTheme="minorHAnsi" w:cstheme="minorHAnsi"/>
+          <w:b w:val="0"/>
+          <w:bCs w:val="0"/>
+          <w:sz w:val="18"/>
+          <w:szCs w:val="16"/>
+        </w:rPr>
+        <w:t>Python, Jupyter, Ope</w:t>
+      </w:r>
+      <w:r>
+        <w:rPr>
+          <w:rStyle w:val="Heading3Char"/>
+          <w:rFonts w:asciiTheme="minorHAnsi" w:hAnsiTheme="minorHAnsi" w:cstheme="minorHAnsi"/>
+          <w:b w:val="0"/>
+          <w:bCs w:val="0"/>
+          <w:sz w:val="18"/>
+          <w:szCs w:val="16"/>
+        </w:rPr>
+        <w:t>n</w:t>
+      </w:r>
+      <w:r>
+        <w:rPr>
+          <w:rStyle w:val="Heading3Char"/>
+          <w:rFonts w:asciiTheme="minorHAnsi" w:hAnsiTheme="minorHAnsi" w:cstheme="minorHAnsi"/>
+          <w:b w:val="0"/>
+          <w:bCs w:val="0"/>
+          <w:sz w:val="18"/>
+          <w:szCs w:val="16"/>
+        </w:rPr>
+        <w:t>CV, MediaPipe</w:t>
+      </w:r>
+      <w:r>
+        <w:rPr>
+          <w:rStyle w:val="Heading3Char"/>
+          <w:rFonts w:asciiTheme="minorHAnsi" w:hAnsiTheme="minorHAnsi" w:cstheme="minorHAnsi"/>
+          <w:b w:val="0"/>
+          <w:bCs w:val="0"/>
+          <w:sz w:val="18"/>
+          <w:szCs w:val="16"/>
+        </w:rPr>
+        <w:t>, NumPy</w:t>
+      </w:r>
+      <w:r>
+        <w:rPr>
+          <w:rStyle w:val="Heading3Char"/>
+          <w:rFonts w:asciiTheme="minorHAnsi" w:hAnsiTheme="minorHAnsi" w:cstheme="minorHAnsi"/>
+          <w:b w:val="0"/>
+          <w:bCs w:val="0"/>
+          <w:sz w:val="18"/>
+          <w:szCs w:val="16"/>
+        </w:rPr>
+        <w:t>, PostgreSQL</w:t>
       </w:r>
     </w:p>
     <w:p>
@@ -834,10 +1180,7 @@
         <w:pStyle w:val="ListParagraph"/>
       </w:pPr>
       <w:r>
-        <w:t>Delivered real-time insights to 100+ coaches and dozens of schools nationwide, enhancing performance tracking for 15,000+ athletes</w:t>
-      </w:r>
-      <w:r>
-        <w:t>.</w:t>
+        <w:t>Developed AI-powered fitness app with computer vision tracking, targeting millions of home workout users worldwide</w:t>
       </w:r>
     </w:p>
     <w:p>
@@ -845,420 +1188,13 @@
         <w:pStyle w:val="ListParagraph"/>
       </w:pPr>
       <w:r>
-        <w:t xml:space="preserve">Engineered a pose detection system utilizing YOLOv8 and </w:t>
-      </w:r>
-      <w:r>
-        <w:t xml:space="preserve">Google </w:t>
-      </w:r>
-      <w:r>
-        <w:t>MediaPipe, deployed on AWS EC2 for scalable processing</w:t>
-      </w:r>
-      <w:r>
-        <w:t>.</w:t>
-      </w:r>
-    </w:p>
-    <w:p>
-      <w:pPr>
-        <w:pStyle w:val="ListParagraph"/>
-      </w:pPr>
-      <w:r>
-        <w:t>Automated dataset annotation for 2 million frames, streamlining data cleaning and preprocessing workflows to improve accuracy by</w:t>
-      </w:r>
-      <w:r>
-        <w:t xml:space="preserve"> </w:t>
-      </w:r>
-      <w:r>
-        <w:t>30% and scalability by 50%.</w:t>
-      </w:r>
-    </w:p>
-    <w:p>
-      <w:pPr>
-        <w:pStyle w:val="ListParagraph"/>
-      </w:pPr>
-      <w:r>
-        <w:t xml:space="preserve">Developed a financial analysis tool, </w:t>
-      </w:r>
-      <w:r>
-        <w:t>performed data wrangling</w:t>
-      </w:r>
-      <w:r>
-        <w:t xml:space="preserve"> </w:t>
-      </w:r>
-      <w:r>
-        <w:t xml:space="preserve">techniques to </w:t>
-      </w:r>
-      <w:r>
-        <w:t>standardiz</w:t>
-      </w:r>
-      <w:r>
-        <w:t>e</w:t>
-      </w:r>
-      <w:r>
-        <w:t xml:space="preserve"> metrics </w:t>
-      </w:r>
-      <w:r>
-        <w:t>of</w:t>
-      </w:r>
-      <w:r>
-        <w:t xml:space="preserve"> 156 companies with NumPy and Pandas</w:t>
-      </w:r>
-      <w:r>
-        <w:t xml:space="preserve"> </w:t>
-      </w:r>
-      <w:r>
-        <w:t>for exploratory data</w:t>
-      </w:r>
-      <w:r>
-        <w:t xml:space="preserve"> </w:t>
-      </w:r>
-      <w:r>
-        <w:t>analysis</w:t>
-      </w:r>
-      <w:r>
-        <w:t xml:space="preserve"> (EDA)</w:t>
-      </w:r>
-      <w:r>
-        <w:t xml:space="preserve"> and data visualization</w:t>
-      </w:r>
-      <w:r>
-        <w:t>.</w:t>
-      </w:r>
-    </w:p>
-    <w:p>
-      <w:pPr>
-        <w:pStyle w:val="ListParagraph"/>
-      </w:pPr>
-      <w:r>
-        <w:t xml:space="preserve">Formulated an image enhancement pipeline using AWS S3, Pillow, and Canny edge detection, reducing false positives by </w:t>
-      </w:r>
-      <w:r>
-        <w:t xml:space="preserve">approximately </w:t>
-      </w:r>
-      <w:r>
-        <w:t>94%</w:t>
-      </w:r>
-      <w:r>
-        <w:t>.</w:t>
-      </w:r>
-    </w:p>
-    <w:p>
-      <w:pPr>
-        <w:pStyle w:val="Heading1"/>
-      </w:pPr>
-      <w:r>
-        <w:t>Projects</w:t>
-      </w:r>
-    </w:p>
-    <w:p>
-      <w:pPr>
-        <w:pStyle w:val="Heading2"/>
-      </w:pPr>
-      <w:r>
-        <w:t xml:space="preserve">CTO of Pre-Health Association </w:t>
-      </w:r>
-      <w:r>
-        <w:rPr>
-          <w:b w:val="0"/>
-          <w:bCs w:val="0"/>
-          <w:szCs w:val="20"/>
-        </w:rPr>
-        <w:t xml:space="preserve">| </w:t>
-      </w:r>
-      <w:r>
-        <w:rPr>
-          <w:rStyle w:val="Heading3Char"/>
-          <w:rFonts w:asciiTheme="minorHAnsi" w:hAnsiTheme="minorHAnsi" w:cstheme="minorHAnsi"/>
-          <w:b w:val="0"/>
-          <w:bCs w:val="0"/>
-          <w:sz w:val="18"/>
-          <w:szCs w:val="16"/>
-        </w:rPr>
-        <w:t>T3 Stack (N</w:t>
-      </w:r>
-      <w:r>
-        <w:rPr>
-          <w:rStyle w:val="Heading3Char"/>
-          <w:rFonts w:asciiTheme="minorHAnsi" w:hAnsiTheme="minorHAnsi" w:cstheme="minorHAnsi"/>
-          <w:b w:val="0"/>
-          <w:bCs w:val="0"/>
-          <w:sz w:val="18"/>
-          <w:szCs w:val="16"/>
-        </w:rPr>
-        <w:t>ext.js, React 19, TypeScript, Tailwind CSS</w:t>
-      </w:r>
-      <w:r>
-        <w:rPr>
-          <w:rStyle w:val="Heading3Char"/>
-          <w:rFonts w:asciiTheme="minorHAnsi" w:hAnsiTheme="minorHAnsi" w:cstheme="minorHAnsi"/>
-          <w:b w:val="0"/>
-          <w:bCs w:val="0"/>
-          <w:sz w:val="18"/>
-          <w:szCs w:val="16"/>
-        </w:rPr>
-        <w:t>)</w:t>
-      </w:r>
-      <w:r>
-        <w:rPr>
-          <w:rStyle w:val="Heading3Char"/>
-          <w:rFonts w:asciiTheme="minorHAnsi" w:hAnsiTheme="minorHAnsi" w:cstheme="minorHAnsi"/>
-          <w:b w:val="0"/>
-          <w:bCs w:val="0"/>
-          <w:sz w:val="18"/>
-          <w:szCs w:val="16"/>
-        </w:rPr>
-        <w:t>,</w:t>
-      </w:r>
-      <w:r>
-        <w:rPr>
-          <w:rStyle w:val="Heading3Char"/>
-          <w:rFonts w:asciiTheme="minorHAnsi" w:hAnsiTheme="minorHAnsi" w:cstheme="minorHAnsi"/>
-          <w:b w:val="0"/>
-          <w:bCs w:val="0"/>
-          <w:sz w:val="18"/>
-          <w:szCs w:val="16"/>
-        </w:rPr>
-        <w:t xml:space="preserve"> Vercel,</w:t>
-      </w:r>
-      <w:r>
-        <w:rPr>
-          <w:rStyle w:val="Heading3Char"/>
-          <w:rFonts w:asciiTheme="minorHAnsi" w:hAnsiTheme="minorHAnsi" w:cstheme="minorHAnsi"/>
-          <w:b w:val="0"/>
-          <w:bCs w:val="0"/>
-          <w:sz w:val="18"/>
-          <w:szCs w:val="16"/>
-        </w:rPr>
-        <w:t xml:space="preserve"> Spline 3D</w:t>
-      </w:r>
-    </w:p>
-    <w:p>
-      <w:pPr>
-        <w:pStyle w:val="ListParagraph"/>
-      </w:pPr>
-      <w:r>
-        <w:t xml:space="preserve">Developed PHG Association website </w:t>
-      </w:r>
-      <w:r>
-        <w:t xml:space="preserve">as </w:t>
-      </w:r>
-      <w:r>
-        <w:t>CTO, creating intuitive user experiences and modern interfaces serving 50+ students</w:t>
-      </w:r>
-    </w:p>
-    <w:p>
-      <w:pPr>
-        <w:pStyle w:val="Heading2"/>
-      </w:pPr>
-      <w:r>
-        <w:t>StartHub</w:t>
-      </w:r>
-      <w:r>
-        <w:t xml:space="preserve"> (In development)</w:t>
-      </w:r>
-      <w:r>
-        <w:t xml:space="preserve"> </w:t>
-      </w:r>
-      <w:r>
-        <w:rPr>
-          <w:b w:val="0"/>
-          <w:bCs w:val="0"/>
-          <w:szCs w:val="20"/>
-        </w:rPr>
-        <w:t xml:space="preserve">| </w:t>
-      </w:r>
-      <w:r>
-        <w:rPr>
-          <w:rStyle w:val="Heading3Char"/>
-          <w:rFonts w:asciiTheme="minorHAnsi" w:hAnsiTheme="minorHAnsi" w:cstheme="minorHAnsi"/>
-          <w:b w:val="0"/>
-          <w:bCs w:val="0"/>
-          <w:sz w:val="18"/>
-          <w:szCs w:val="16"/>
-        </w:rPr>
-        <w:t>React, Node.js, MongoDB, Express</w:t>
-      </w:r>
-    </w:p>
-    <w:p>
-      <w:pPr>
-        <w:pStyle w:val="ListParagraph"/>
-      </w:pPr>
-      <w:r>
-        <w:t>Project and Startup Collaboration Platform targeted for young startup enthusiasts and college students.</w:t>
-      </w:r>
-    </w:p>
-    <w:p>
-      <w:pPr>
-        <w:pStyle w:val="Heading2"/>
-      </w:pPr>
-      <w:r>
-        <w:t xml:space="preserve">Stock </w:t>
-      </w:r>
-      <w:r>
-        <w:t>Guru</w:t>
-      </w:r>
-      <w:r>
-        <w:t xml:space="preserve"> </w:t>
-      </w:r>
-      <w:r>
-        <w:rPr>
-          <w:szCs w:val="20"/>
-        </w:rPr>
-        <w:t xml:space="preserve">| </w:t>
-      </w:r>
-      <w:r>
-        <w:rPr>
-          <w:rStyle w:val="Heading3Char"/>
-          <w:rFonts w:asciiTheme="minorHAnsi" w:hAnsiTheme="minorHAnsi" w:cstheme="minorHAnsi"/>
-          <w:b w:val="0"/>
-          <w:bCs w:val="0"/>
-          <w:sz w:val="18"/>
-          <w:szCs w:val="16"/>
-        </w:rPr>
-        <w:t>Node.js, FastAPI, React Native, Expo</w:t>
-      </w:r>
-    </w:p>
-    <w:p>
-      <w:pPr>
-        <w:pStyle w:val="ListParagraph"/>
-      </w:pPr>
-      <w:r>
-        <w:t>Engineered a financial analysis system with React Native (Expo) and Alpha Vantage API to display real-time market data and investment recommendations, incorporating technical indicators (RSI, MA50/200) and sentiment analysis.</w:t>
-      </w:r>
-    </w:p>
-    <w:p>
-      <w:pPr>
-        <w:pStyle w:val="ListParagraph"/>
-      </w:pPr>
-      <w:r>
-        <w:t>Built a backend pipeline with Node.js for live data aggregation, FastAPI for analysis and report generation, and NodeCache for low-latency performance and reduced response times.</w:t>
-      </w:r>
-    </w:p>
-    <w:p>
-      <w:pPr>
-        <w:pStyle w:val="Heading2"/>
-        <w:rPr>
-          <w:szCs w:val="20"/>
-        </w:rPr>
-      </w:pPr>
-      <w:r>
-        <w:t>BEIGHT</w:t>
-      </w:r>
-      <w:r>
-        <w:t xml:space="preserve"> Workout App</w:t>
-      </w:r>
-      <w:r>
-        <w:t xml:space="preserve"> (In development)</w:t>
-      </w:r>
-      <w:r>
-        <w:t xml:space="preserve"> </w:t>
-      </w:r>
-      <w:r>
-        <w:rPr>
-          <w:b w:val="0"/>
-          <w:bCs w:val="0"/>
-          <w:szCs w:val="20"/>
-        </w:rPr>
-        <w:t xml:space="preserve">| </w:t>
-      </w:r>
-      <w:r>
-        <w:rPr>
-          <w:rStyle w:val="Heading3Char"/>
-          <w:rFonts w:asciiTheme="minorHAnsi" w:hAnsiTheme="minorHAnsi" w:cstheme="minorHAnsi"/>
-          <w:b w:val="0"/>
-          <w:bCs w:val="0"/>
-          <w:sz w:val="18"/>
-          <w:szCs w:val="16"/>
-        </w:rPr>
-        <w:t xml:space="preserve">React Native, </w:t>
-      </w:r>
-      <w:r>
-        <w:rPr>
-          <w:rStyle w:val="Heading3Char"/>
-          <w:rFonts w:asciiTheme="minorHAnsi" w:hAnsiTheme="minorHAnsi" w:cstheme="minorHAnsi"/>
-          <w:b w:val="0"/>
-          <w:bCs w:val="0"/>
-          <w:sz w:val="18"/>
-          <w:szCs w:val="16"/>
-        </w:rPr>
-        <w:t>Python, Jupyter, Ope</w:t>
-      </w:r>
-      <w:r>
-        <w:rPr>
-          <w:rStyle w:val="Heading3Char"/>
-          <w:rFonts w:asciiTheme="minorHAnsi" w:hAnsiTheme="minorHAnsi" w:cstheme="minorHAnsi"/>
-          <w:b w:val="0"/>
-          <w:bCs w:val="0"/>
-          <w:sz w:val="18"/>
-          <w:szCs w:val="16"/>
-        </w:rPr>
-        <w:t>n</w:t>
-      </w:r>
-      <w:r>
-        <w:rPr>
-          <w:rStyle w:val="Heading3Char"/>
-          <w:rFonts w:asciiTheme="minorHAnsi" w:hAnsiTheme="minorHAnsi" w:cstheme="minorHAnsi"/>
-          <w:b w:val="0"/>
-          <w:bCs w:val="0"/>
-          <w:sz w:val="18"/>
-          <w:szCs w:val="16"/>
-        </w:rPr>
-        <w:t>CV, MediaPipe</w:t>
-      </w:r>
-      <w:r>
-        <w:rPr>
-          <w:rStyle w:val="Heading3Char"/>
-          <w:rFonts w:asciiTheme="minorHAnsi" w:hAnsiTheme="minorHAnsi" w:cstheme="minorHAnsi"/>
-          <w:b w:val="0"/>
-          <w:bCs w:val="0"/>
-          <w:sz w:val="18"/>
-          <w:szCs w:val="16"/>
-        </w:rPr>
-        <w:t>, NumPy</w:t>
-      </w:r>
-      <w:r>
-        <w:rPr>
-          <w:rStyle w:val="Heading3Char"/>
-          <w:rFonts w:asciiTheme="minorHAnsi" w:hAnsiTheme="minorHAnsi" w:cstheme="minorHAnsi"/>
-          <w:b w:val="0"/>
-          <w:bCs w:val="0"/>
-          <w:sz w:val="18"/>
-          <w:szCs w:val="16"/>
-        </w:rPr>
-        <w:t>, PostgreSQL</w:t>
-      </w:r>
-    </w:p>
-    <w:p>
-      <w:pPr>
-        <w:pStyle w:val="ListParagraph"/>
-      </w:pPr>
-      <w:r>
-        <w:t>Spearheading the development of an AI-powered body-weight workout app utilizing computer vision to track posture and count reps in real time, aiming to benefit millions of equipment-free users at home</w:t>
-      </w:r>
-      <w:r>
-        <w:t>.</w:t>
-      </w:r>
-    </w:p>
-    <w:p>
-      <w:pPr>
-        <w:pStyle w:val="ListParagraph"/>
-      </w:pPr>
-      <w:r>
-        <w:t>Developed a real-time push-up</w:t>
-      </w:r>
-      <w:r>
-        <w:t xml:space="preserve"> and squat</w:t>
-      </w:r>
-      <w:r>
-        <w:t xml:space="preserve"> tracker using OpenCV and MediaPipe to implement pose detection, achieving 95% accuracy in tracking key body landmarks and </w:t>
-      </w:r>
-      <w:r>
-        <w:t>calculating</w:t>
-      </w:r>
-      <w:r>
-        <w:t xml:space="preserve"> joint angles to enhance workout precision</w:t>
-      </w:r>
-      <w:r>
-        <w:t>.</w:t>
+        <w:t xml:space="preserve">Achieved 95% accuracy in real-time pose detection using OpenCV/MediaPipe, </w:t>
+      </w:r>
+      <w:r>
+        <w:t xml:space="preserve">potentially </w:t>
+      </w:r>
+      <w:r>
+        <w:t>revolutionizing equipment-free fitness experiences</w:t>
       </w:r>
     </w:p>
     <w:p>
@@ -1505,130 +1441,130 @@
       <w:pPr>
         <w:rPr>
           <w:rFonts w:asciiTheme="minorHAnsi" w:hAnsiTheme="minorHAnsi" w:cstheme="minorHAnsi"/>
+          <w:sz w:val="18"/>
+          <w:szCs w:val="18"/>
+        </w:rPr>
+      </w:pPr>
+      <w:r>
+        <w:rPr>
+          <w:rStyle w:val="Heading2Char"/>
+        </w:rPr>
+        <w:t>Programming Languages:</w:t>
+      </w:r>
+      <w:r>
+        <w:rPr>
+          <w:rFonts w:asciiTheme="minorHAnsi" w:hAnsiTheme="minorHAnsi" w:cstheme="minorHAnsi"/>
           <w:sz w:val="17"/>
           <w:szCs w:val="17"/>
         </w:rPr>
+        <w:t xml:space="preserve"> </w:t>
+      </w:r>
+      <w:r>
+        <w:rPr>
+          <w:rFonts w:asciiTheme="minorHAnsi" w:hAnsiTheme="minorHAnsi" w:cstheme="minorHAnsi"/>
+          <w:sz w:val="18"/>
+          <w:szCs w:val="18"/>
+        </w:rPr>
+        <w:t>JavaScript, Python, TypeScript, Java, SQL, Node.js, Kotlin, HTML/CSS, Dart, R, C, MATLAB</w:t>
+      </w:r>
+    </w:p>
+    <w:p>
+      <w:pPr>
+        <w:rPr>
+          <w:rFonts w:asciiTheme="minorHAnsi" w:hAnsiTheme="minorHAnsi" w:cstheme="minorHAnsi"/>
+          <w:sz w:val="18"/>
+          <w:szCs w:val="18"/>
+        </w:rPr>
       </w:pPr>
       <w:r>
         <w:rPr>
           <w:rStyle w:val="Heading2Char"/>
-        </w:rPr>
-        <w:t>Programming Languages:</w:t>
-      </w:r>
-      <w:r>
-        <w:rPr>
-          <w:rFonts w:asciiTheme="minorHAnsi" w:hAnsiTheme="minorHAnsi" w:cstheme="minorHAnsi"/>
-          <w:sz w:val="17"/>
-          <w:szCs w:val="17"/>
-        </w:rPr>
-        <w:t xml:space="preserve"> JavaScript, Python, TypeScript, Java, SQL, Node.js, Kotlin, HTML/CSS, Dart, R, C, MATLAB</w:t>
-      </w:r>
-    </w:p>
-    <w:p>
-      <w:pPr>
-        <w:rPr>
-          <w:rFonts w:asciiTheme="minorHAnsi" w:hAnsiTheme="minorHAnsi" w:cstheme="minorHAnsi"/>
-          <w:sz w:val="17"/>
-          <w:szCs w:val="17"/>
-        </w:rPr>
-      </w:pPr>
+          <w:sz w:val="18"/>
+          <w:szCs w:val="18"/>
+        </w:rPr>
+        <w:t>Frameworks</w:t>
+      </w:r>
       <w:r>
         <w:rPr>
           <w:rStyle w:val="Heading2Char"/>
-        </w:rPr>
-        <w:t>Frameworks:</w:t>
-      </w:r>
-      <w:r>
-        <w:rPr>
-          <w:rFonts w:asciiTheme="minorHAnsi" w:hAnsiTheme="minorHAnsi" w:cstheme="minorHAnsi"/>
-          <w:sz w:val="17"/>
-          <w:szCs w:val="17"/>
-        </w:rPr>
-        <w:t xml:space="preserve"> React, React Native, Git, GitHub, </w:t>
-      </w:r>
-      <w:r>
-        <w:rPr>
-          <w:rFonts w:asciiTheme="minorHAnsi" w:hAnsiTheme="minorHAnsi" w:cstheme="minorHAnsi"/>
-          <w:sz w:val="17"/>
-          <w:szCs w:val="17"/>
+          <w:sz w:val="18"/>
+          <w:szCs w:val="18"/>
+        </w:rPr>
+        <w:t xml:space="preserve"> &amp; Cloud</w:t>
+      </w:r>
+      <w:r>
+        <w:rPr>
+          <w:rStyle w:val="Heading2Char"/>
+          <w:sz w:val="18"/>
+          <w:szCs w:val="18"/>
+        </w:rPr>
+        <w:t>:</w:t>
+      </w:r>
+      <w:r>
+        <w:rPr>
+          <w:rFonts w:asciiTheme="minorHAnsi" w:hAnsiTheme="minorHAnsi" w:cstheme="minorHAnsi"/>
+          <w:sz w:val="18"/>
+          <w:szCs w:val="18"/>
+        </w:rPr>
+        <w:t xml:space="preserve"> </w:t>
+      </w:r>
+      <w:proofErr w:type="gramStart"/>
+      <w:r>
+        <w:rPr>
+          <w:rFonts w:asciiTheme="minorHAnsi" w:hAnsiTheme="minorHAnsi" w:cstheme="minorHAnsi"/>
+          <w:sz w:val="18"/>
+          <w:szCs w:val="18"/>
+        </w:rPr>
+        <w:t>React</w:t>
+      </w:r>
+      <w:proofErr w:type="gramEnd"/>
+      <w:r>
+        <w:rPr>
+          <w:rFonts w:asciiTheme="minorHAnsi" w:hAnsiTheme="minorHAnsi" w:cstheme="minorHAnsi"/>
+          <w:sz w:val="18"/>
+          <w:szCs w:val="18"/>
+        </w:rPr>
+        <w:t xml:space="preserve">, React Native, Git, GitHub, </w:t>
+      </w:r>
+      <w:r>
+        <w:rPr>
+          <w:rFonts w:asciiTheme="minorHAnsi" w:hAnsiTheme="minorHAnsi" w:cstheme="minorHAnsi"/>
+          <w:sz w:val="18"/>
+          <w:szCs w:val="18"/>
         </w:rPr>
         <w:t xml:space="preserve">Vercel, </w:t>
       </w:r>
       <w:r>
         <w:rPr>
           <w:rFonts w:asciiTheme="minorHAnsi" w:hAnsiTheme="minorHAnsi" w:cstheme="minorHAnsi"/>
-          <w:sz w:val="17"/>
-          <w:szCs w:val="17"/>
+          <w:sz w:val="18"/>
+          <w:szCs w:val="18"/>
         </w:rPr>
         <w:t xml:space="preserve">Docker, Expo, Tailwind, Vite, Flutter, LangChain, PyTorch, Strapi, Android Studio, Pandas, NumPy, OpenCV, Jupyter, Expo, Streamlit, Google MediaPipe, Ultralytics YOLOv8, </w:t>
       </w:r>
       <w:r>
         <w:rPr>
           <w:rFonts w:asciiTheme="minorHAnsi" w:hAnsiTheme="minorHAnsi" w:cstheme="minorHAnsi"/>
-          <w:sz w:val="17"/>
-          <w:szCs w:val="17"/>
+          <w:sz w:val="18"/>
+          <w:szCs w:val="18"/>
         </w:rPr>
         <w:t>LLMs</w:t>
       </w:r>
       <w:r>
         <w:rPr>
           <w:rFonts w:asciiTheme="minorHAnsi" w:hAnsiTheme="minorHAnsi" w:cstheme="minorHAnsi"/>
-          <w:sz w:val="17"/>
-          <w:szCs w:val="17"/>
+          <w:sz w:val="18"/>
+          <w:szCs w:val="18"/>
         </w:rPr>
         <w:t>, FAISS, Seaborn</w:t>
       </w:r>
-    </w:p>
-    <w:p>
-      <w:pPr>
-        <w:rPr>
-          <w:rFonts w:asciiTheme="minorHAnsi" w:hAnsiTheme="minorHAnsi" w:cstheme="minorHAnsi"/>
-          <w:sz w:val="17"/>
-          <w:szCs w:val="17"/>
-        </w:rPr>
-      </w:pPr>
-      <w:r>
-        <w:rPr>
-          <w:rStyle w:val="Heading2Char"/>
-        </w:rPr>
-        <w:t>Cloud:</w:t>
-      </w:r>
-      <w:r>
-        <w:rPr>
-          <w:rFonts w:asciiTheme="minorHAnsi" w:hAnsiTheme="minorHAnsi" w:cstheme="minorHAnsi"/>
-          <w:sz w:val="17"/>
-          <w:szCs w:val="17"/>
-        </w:rPr>
-        <w:t xml:space="preserve"> Microsoft Azure (OpenAI, Active Directory, Cognitive Search), AWS (EC2, S3), Firebase (Firestore, Functions, Authentication, Cloud Messaging)</w:t>
-      </w:r>
-    </w:p>
-    <w:p>
-      <w:pPr>
-        <w:rPr>
-          <w:rFonts w:asciiTheme="minorHAnsi" w:hAnsiTheme="minorHAnsi" w:cstheme="minorHAnsi"/>
-          <w:sz w:val="17"/>
-          <w:szCs w:val="17"/>
-        </w:rPr>
-      </w:pPr>
-      <w:r>
-        <w:rPr>
-          <w:rStyle w:val="Heading2Char"/>
-        </w:rPr>
-        <w:t>Databases</w:t>
-      </w:r>
-      <w:r>
-        <w:rPr>
-          <w:rStyle w:val="Heading2Char"/>
-        </w:rPr>
-        <w:t>:</w:t>
-      </w:r>
-      <w:r>
-        <w:rPr>
-          <w:rFonts w:asciiTheme="minorHAnsi" w:hAnsiTheme="minorHAnsi" w:cstheme="minorHAnsi"/>
-          <w:sz w:val="17"/>
-          <w:szCs w:val="17"/>
-        </w:rPr>
-        <w:t xml:space="preserve"> PostgreSQL, SQLite, Qdrant Vector DB</w:t>
+      <w:r>
+        <w:rPr>
+          <w:rFonts w:asciiTheme="minorHAnsi" w:hAnsiTheme="minorHAnsi" w:cstheme="minorHAnsi"/>
+          <w:sz w:val="18"/>
+          <w:szCs w:val="18"/>
+        </w:rPr>
+        <w:t>, Firebase, AWS, Azure</w:t>
       </w:r>
     </w:p>
     <w:sectPr>
@@ -2135,8 +2071,8 @@
   <w:abstractNum w:abstractNumId="4" w15:restartNumberingAfterBreak="0">
     <w:nsid w:val="31A41EE4"/>
     <w:multiLevelType w:val="hybridMultilevel"/>
-    <w:tmpl w:val="15827B7E"/>
-    <w:lvl w:ilvl="0" w:tplc="1C38DD5A">
+    <w:tmpl w:val="59EC3F4C"/>
+    <w:lvl w:ilvl="0" w:tplc="C1743014">
       <w:start w:val="1"/>
       <w:numFmt w:val="bullet"/>
       <w:pStyle w:val="ListParagraph"/>
@@ -3302,7 +3238,6 @@
   <w:style w:type="character" w:default="1" w:styleId="DefaultParagraphFont">
     <w:name w:val="Default Paragraph Font"/>
     <w:uiPriority w:val="1"/>
-    <w:semiHidden/>
     <w:unhideWhenUsed/>
   </w:style>
   <w:style w:type="table" w:default="1" w:styleId="TableNormal">
@@ -3440,7 +3375,7 @@
     <w:basedOn w:val="Normal"/>
     <w:uiPriority w:val="34"/>
     <w:qFormat/>
-    <w:rsid w:val="008F5F11"/>
+    <w:rsid w:val="00D17E2E"/>
     <w:pPr>
       <w:numPr>
         <w:numId w:val="7"/>
@@ -3450,8 +3385,9 @@
     </w:pPr>
     <w:rPr>
       <w:rFonts w:asciiTheme="minorHAnsi" w:hAnsiTheme="minorHAnsi" w:cstheme="minorHAnsi"/>
-      <w:sz w:val="17"/>
-      <w:szCs w:val="17"/>
+      <w:noProof/>
+      <w:sz w:val="18"/>
+      <w:szCs w:val="18"/>
     </w:rPr>
   </w:style>
   <w:style w:type="paragraph" w:styleId="Subtitle">

</xml_diff>